<commit_message>
remove cache word file
</commit_message>
<xml_diff>
--- a/Word/Final_Blockchain.docx
+++ b/Word/Final_Blockchain.docx
@@ -5236,11 +5236,6 @@
       </w:hyperlink>
     </w:p>
     <w:p>
-      <w:pPr>
-        <w:rPr>
-          <w:lang w:val="vi-VN"/>
-        </w:rPr>
-      </w:pPr>
       <w:r>
         <w:rPr>
           <w:lang w:val="vi-VN"/>

</xml_diff>